<commit_message>
Review and update docs.
</commit_message>
<xml_diff>
--- a/basedoc/ArduinoDevSetup.docx
+++ b/basedoc/ArduinoDevSetup.docx
@@ -56,19 +56,109 @@
         <w:rPr>
           <w:lang w:val="en-US"/>
         </w:rPr>
-        <w:t xml:space="preserve">I develop complex applications and libraries for Atmel AVR microcontroller (on Arduino or directly on chip). I work exclusively on Linux, I use Fedora (as of </w:t>
-      </w:r>
-      <w:r>
-        <w:rPr>
-          <w:lang w:val="en-US"/>
-        </w:rPr>
-        <w:t>September</w:t>
-      </w:r>
-      <w:r>
-        <w:rPr>
-          <w:lang w:val="en-US"/>
-        </w:rPr>
-        <w:t xml:space="preserve"> 2019, I use Fedora 2</w:t>
+        <w:t>I develop complex applications and libraries for Atmel AVR microcontroller (on Arduino or directly on chip). I work exclusively on Linux, I use Fedora (as of September 2019, I use Fedora 29).</w:t>
+      </w:r>
+    </w:p>
+    <w:p>
+      <w:pPr>
+        <w:pStyle w:val="Normal"/>
+        <w:rPr>
+          <w:lang w:val="en-US"/>
+        </w:rPr>
+      </w:pPr>
+      <w:r>
+        <w:rPr>
+          <w:lang w:val="en-US"/>
+        </w:rPr>
+        <w:t>Currently, I don’t consider Arduino IDE suitable for professional environment.</w:t>
+      </w:r>
+    </w:p>
+    <w:p>
+      <w:pPr>
+        <w:pStyle w:val="Normal"/>
+        <w:rPr>
+          <w:lang w:val="en-US"/>
+        </w:rPr>
+      </w:pPr>
+      <w:r>
+        <w:rPr>
+          <w:lang w:val="en-US"/>
+        </w:rPr>
+        <w:t>I have decided to use a “real” IDE for my AVR developments; there are several good IDE supporting C and C++ on the market; some are more or less easy to configure for Arduino development.</w:t>
+      </w:r>
+    </w:p>
+    <w:p>
+      <w:pPr>
+        <w:pStyle w:val="Normal"/>
+        <w:rPr>
+          <w:lang w:val="en-US"/>
+        </w:rPr>
+      </w:pPr>
+      <w:r>
+        <w:rPr>
+          <w:lang w:val="en-US"/>
+        </w:rPr>
+        <w:t>Originally in 2016 I had chosen Netbeans 8 for various reasons, but I finally decided to go with Microsoft Visual Studio Code for its broad range of supported languages and its easy extensibility.</w:t>
+      </w:r>
+    </w:p>
+    <w:p>
+      <w:pPr>
+        <w:pStyle w:val="Normal"/>
+        <w:rPr/>
+      </w:pPr>
+      <w:r>
+        <w:rPr>
+          <w:lang w:val="en-US"/>
+        </w:rPr>
+        <w:t>My Arduino projects use C++ 17 and heavily depend on C++ templating facilities.</w:t>
+      </w:r>
+    </w:p>
+    <w:p>
+      <w:pPr>
+        <w:pStyle w:val="Normal"/>
+        <w:rPr/>
+      </w:pPr>
+      <w:r>
+        <w:rPr>
+          <w:lang w:val="en-US"/>
+        </w:rPr>
+        <w:t>For this reason and a few other constraints, I always try to use the most recent Atmel AVR toolchain (based on GNU GCC) so that I have the best possible C++ support and the least bugs. Fedora repositories include AVR GCC packages, that are often updated, I decided to use exclusively those packages.</w:t>
+      </w:r>
+    </w:p>
+    <w:p>
+      <w:pPr>
+        <w:pStyle w:val="Normal"/>
+        <w:rPr/>
+      </w:pPr>
+      <w:r>
+        <w:rPr>
+          <w:lang w:val="en-US"/>
+        </w:rPr>
+        <w:t>In this document, I will first describe how to setup a Linux environment suitable for FastArduino development, either on a native Linux box or on a VM that can run on Windows (I have used both).</w:t>
+      </w:r>
+    </w:p>
+    <w:p>
+      <w:pPr>
+        <w:pStyle w:val="Normal"/>
+        <w:rPr/>
+      </w:pPr>
+      <w:r>
+        <w:rPr>
+          <w:lang w:val="en-US"/>
+        </w:rPr>
+        <w:t>Note, however, that I will not describe how to setup a VM. In the past, for my VM, I have used both VirtualBox (free) and VMWare Workstation (commercial) and both worked fine.</w:t>
+      </w:r>
+    </w:p>
+    <w:p>
+      <w:pPr>
+        <w:pStyle w:val="Normal"/>
+        <w:rPr/>
+      </w:pPr>
+      <w:r>
+        <w:rPr>
+          <w:lang w:val="en-US"/>
+        </w:rPr>
+        <w:t>The Linux setup I describe here is based on Fedora 2</w:t>
       </w:r>
       <w:r>
         <w:rPr>
@@ -80,121 +170,7 @@
         <w:rPr>
           <w:lang w:val="en-US"/>
         </w:rPr>
-        <w:t>).</w:t>
-      </w:r>
-    </w:p>
-    <w:p>
-      <w:pPr>
-        <w:pStyle w:val="Normal"/>
-        <w:rPr>
-          <w:lang w:val="en-US"/>
-        </w:rPr>
-      </w:pPr>
-      <w:r>
-        <w:rPr>
-          <w:lang w:val="en-US"/>
-        </w:rPr>
-        <w:t>Currently, I don’t consider Arduino IDE suitable for professional environment.</w:t>
-      </w:r>
-    </w:p>
-    <w:p>
-      <w:pPr>
-        <w:pStyle w:val="Normal"/>
-        <w:rPr>
-          <w:lang w:val="en-US"/>
-        </w:rPr>
-      </w:pPr>
-      <w:r>
-        <w:rPr>
-          <w:lang w:val="en-US"/>
-        </w:rPr>
-        <w:t>I have decided to use a “real” IDE for my AVR developments; there are several good IDE supporting C and C++ on the market; some are more or less easy to configure for Arduino development.</w:t>
-      </w:r>
-    </w:p>
-    <w:p>
-      <w:pPr>
-        <w:pStyle w:val="Normal"/>
-        <w:rPr>
-          <w:lang w:val="en-US"/>
-        </w:rPr>
-      </w:pPr>
-      <w:r>
-        <w:rPr>
-          <w:lang w:val="en-US"/>
-        </w:rPr>
-        <w:t>Originally in 2016 I had chosen Netbeans 8 for various reasons, but I finally decided to go with Microsoft Visual Studio Code for its broad range of supported languages and its easy extensibility.</w:t>
-      </w:r>
-    </w:p>
-    <w:p>
-      <w:pPr>
-        <w:pStyle w:val="Normal"/>
-        <w:rPr/>
-      </w:pPr>
-      <w:r>
-        <w:rPr>
-          <w:lang w:val="en-US"/>
-        </w:rPr>
-        <w:t>My Arduino projects use C++ 1</w:t>
-      </w:r>
-      <w:r>
-        <w:rPr>
-          <w:lang w:val="en-US"/>
-        </w:rPr>
-        <w:t>7</w:t>
-      </w:r>
-      <w:r>
-        <w:rPr>
-          <w:lang w:val="en-US"/>
-        </w:rPr>
-        <w:t xml:space="preserve"> and heavily depend on C++ templating facilities.</w:t>
-      </w:r>
-    </w:p>
-    <w:p>
-      <w:pPr>
-        <w:pStyle w:val="Normal"/>
-        <w:rPr/>
-      </w:pPr>
-      <w:r>
-        <w:rPr>
-          <w:lang w:val="en-US"/>
-        </w:rPr>
-        <w:t>For this reason and a few other constraints, I always try to use the most recent Atmel AVR toolchain (based on GNU GCC) so that I have the best possible C++ support and the least bugs. Fedora repositories include AVR GCC packages, that are often updated, I decided to use exclusively those packages.</w:t>
-      </w:r>
-    </w:p>
-    <w:p>
-      <w:pPr>
-        <w:pStyle w:val="Normal"/>
-        <w:rPr/>
-      </w:pPr>
-      <w:r>
-        <w:rPr>
-          <w:lang w:val="en-US"/>
-        </w:rPr>
-        <w:t>In this document, I will first describe how to setup a Linux environment suitable for FastArduino development, either on a native Linux box or on a VM that can run on Windows (I have used both).</w:t>
-      </w:r>
-    </w:p>
-    <w:p>
-      <w:pPr>
-        <w:pStyle w:val="Normal"/>
-        <w:rPr/>
-      </w:pPr>
-      <w:r>
-        <w:rPr>
-          <w:lang w:val="en-US"/>
-        </w:rPr>
-        <w:t>Note, however, that I will not describe how to setup a VM. In the past, for my VM, I have used both VirtualBox (free) and VMWare Workstation (commercial) and both worked fine.</w:t>
-      </w:r>
-    </w:p>
-    <w:p>
-      <w:pPr>
-        <w:pStyle w:val="Normal"/>
-        <w:rPr/>
-      </w:pPr>
-      <w:r>
-        <w:rPr>
-          <w:lang w:val="en-US"/>
-        </w:rPr>
-        <w:t>The Linux setup I describe here is based on Fedora 28 but should be easily adaptable to other distributions. One main advantage of Fedora is its repositories include all AVR build tools.</w:t>
+        <w:t xml:space="preserve"> but should be easily adaptable to other distributions. One main advantage of Fedora is its repositories include all AVR build tools.</w:t>
       </w:r>
     </w:p>
     <w:p>
@@ -239,11 +215,6 @@
         <w:t>avr-g++</w:t>
         <w:tab/>
         <w:tab/>
-      </w:r>
-      <w:r>
-        <w:rPr>
-          <w:lang w:val="en-US"/>
-        </w:rPr>
         <w:t>9.2</w:t>
       </w:r>
     </w:p>
@@ -263,11 +234,6 @@
         <w:t>avr-gcc</w:t>
         <w:tab/>
         <w:tab/>
-      </w:r>
-      <w:r>
-        <w:rPr>
-          <w:lang w:val="en-US"/>
-        </w:rPr>
         <w:t>9.2</w:t>
       </w:r>
     </w:p>
@@ -1156,7 +1122,7 @@
         <w:docPartGallery w:val="Page Numbers (Bottom of Page)"/>
         <w:docPartUnique w:val="true"/>
       </w:docPartObj>
-      <w:id w:val="1268436088"/>
+      <w:id w:val="1476796291"/>
     </w:sdtPr>
     <w:sdtContent>
       <w:p>
@@ -2691,6 +2657,139 @@
       <w:lang w:val="en-US"/>
     </w:rPr>
   </w:style>
+  <w:style w:type="character" w:styleId="ListLabel67">
+    <w:name w:val="ListLabel 67"/>
+    <w:qFormat/>
+    <w:rPr>
+      <w:rFonts w:cs="Calibri"/>
+    </w:rPr>
+  </w:style>
+  <w:style w:type="character" w:styleId="ListLabel68">
+    <w:name w:val="ListLabel 68"/>
+    <w:qFormat/>
+    <w:rPr>
+      <w:rFonts w:cs="Courier New"/>
+    </w:rPr>
+  </w:style>
+  <w:style w:type="character" w:styleId="ListLabel69">
+    <w:name w:val="ListLabel 69"/>
+    <w:qFormat/>
+    <w:rPr>
+      <w:rFonts w:cs="Wingdings"/>
+    </w:rPr>
+  </w:style>
+  <w:style w:type="character" w:styleId="ListLabel70">
+    <w:name w:val="ListLabel 70"/>
+    <w:qFormat/>
+    <w:rPr>
+      <w:rFonts w:cs="Symbol"/>
+    </w:rPr>
+  </w:style>
+  <w:style w:type="character" w:styleId="ListLabel71">
+    <w:name w:val="ListLabel 71"/>
+    <w:qFormat/>
+    <w:rPr>
+      <w:rFonts w:cs="Courier New"/>
+    </w:rPr>
+  </w:style>
+  <w:style w:type="character" w:styleId="ListLabel72">
+    <w:name w:val="ListLabel 72"/>
+    <w:qFormat/>
+    <w:rPr>
+      <w:rFonts w:cs="Wingdings"/>
+    </w:rPr>
+  </w:style>
+  <w:style w:type="character" w:styleId="ListLabel73">
+    <w:name w:val="ListLabel 73"/>
+    <w:qFormat/>
+    <w:rPr>
+      <w:rFonts w:cs="Symbol"/>
+    </w:rPr>
+  </w:style>
+  <w:style w:type="character" w:styleId="ListLabel74">
+    <w:name w:val="ListLabel 74"/>
+    <w:qFormat/>
+    <w:rPr>
+      <w:rFonts w:cs="Courier New"/>
+    </w:rPr>
+  </w:style>
+  <w:style w:type="character" w:styleId="ListLabel75">
+    <w:name w:val="ListLabel 75"/>
+    <w:qFormat/>
+    <w:rPr>
+      <w:rFonts w:cs="Wingdings"/>
+    </w:rPr>
+  </w:style>
+  <w:style w:type="character" w:styleId="ListLabel76">
+    <w:name w:val="ListLabel 76"/>
+    <w:qFormat/>
+    <w:rPr>
+      <w:rFonts w:cs="OpenSymbol"/>
+    </w:rPr>
+  </w:style>
+  <w:style w:type="character" w:styleId="ListLabel77">
+    <w:name w:val="ListLabel 77"/>
+    <w:qFormat/>
+    <w:rPr>
+      <w:rFonts w:cs="OpenSymbol"/>
+    </w:rPr>
+  </w:style>
+  <w:style w:type="character" w:styleId="ListLabel78">
+    <w:name w:val="ListLabel 78"/>
+    <w:qFormat/>
+    <w:rPr>
+      <w:rFonts w:cs="OpenSymbol"/>
+    </w:rPr>
+  </w:style>
+  <w:style w:type="character" w:styleId="ListLabel79">
+    <w:name w:val="ListLabel 79"/>
+    <w:qFormat/>
+    <w:rPr>
+      <w:rFonts w:cs="OpenSymbol"/>
+    </w:rPr>
+  </w:style>
+  <w:style w:type="character" w:styleId="ListLabel80">
+    <w:name w:val="ListLabel 80"/>
+    <w:qFormat/>
+    <w:rPr>
+      <w:rFonts w:cs="OpenSymbol"/>
+    </w:rPr>
+  </w:style>
+  <w:style w:type="character" w:styleId="ListLabel81">
+    <w:name w:val="ListLabel 81"/>
+    <w:qFormat/>
+    <w:rPr>
+      <w:rFonts w:cs="OpenSymbol"/>
+    </w:rPr>
+  </w:style>
+  <w:style w:type="character" w:styleId="ListLabel82">
+    <w:name w:val="ListLabel 82"/>
+    <w:qFormat/>
+    <w:rPr>
+      <w:rFonts w:cs="OpenSymbol"/>
+    </w:rPr>
+  </w:style>
+  <w:style w:type="character" w:styleId="ListLabel83">
+    <w:name w:val="ListLabel 83"/>
+    <w:qFormat/>
+    <w:rPr>
+      <w:rFonts w:cs="OpenSymbol"/>
+    </w:rPr>
+  </w:style>
+  <w:style w:type="character" w:styleId="ListLabel84">
+    <w:name w:val="ListLabel 84"/>
+    <w:qFormat/>
+    <w:rPr>
+      <w:rFonts w:cs="OpenSymbol"/>
+    </w:rPr>
+  </w:style>
+  <w:style w:type="character" w:styleId="ListLabel85">
+    <w:name w:val="ListLabel 85"/>
+    <w:qFormat/>
+    <w:rPr>
+      <w:lang w:val="en-US"/>
+    </w:rPr>
+  </w:style>
   <w:style w:type="paragraph" w:styleId="Heading">
     <w:name w:val="Heading"/>
     <w:basedOn w:val="Normal"/>

</xml_diff>